<commit_message>
Updates after Sprint 1
</commit_message>
<xml_diff>
--- a/Deliverables/Agile/Agile Readout.docx
+++ b/Deliverables/Agile/Agile Readout.docx
@@ -52,8 +52,10 @@
         <w:t>at 10:40</w:t>
       </w:r>
     </w:p>
-    <w:p/>
-    <w:p/>
+    <w:p>
+      <w:bookmarkStart w:id="0" w:name="_GoBack"/>
+      <w:bookmarkEnd w:id="0"/>
+    </w:p>
     <w:tbl>
       <w:tblPr>
         <w:tblW w:w="3581" w:type="dxa"/>
@@ -574,8 +576,6 @@
                 <w:color w:val="000000"/>
               </w:rPr>
             </w:pPr>
-            <w:bookmarkStart w:id="0" w:name="_GoBack"/>
-            <w:bookmarkEnd w:id="0"/>
           </w:p>
         </w:tc>
       </w:tr>
@@ -1282,7 +1282,7 @@
 </file>
 
 <file path=customXml/itemProps1.xml><?xml version="1.0" encoding="utf-8"?>
-<ds:datastoreItem xmlns:ds="http://schemas.openxmlformats.org/officeDocument/2006/customXml" ds:itemID="{0073792F-D328-478B-87D0-0E3670553D44}">
+<ds:datastoreItem xmlns:ds="http://schemas.openxmlformats.org/officeDocument/2006/customXml" ds:itemID="{72E365D5-BC63-4C8C-BDED-7E28BD1350E7}">
   <ds:schemaRefs>
     <ds:schemaRef ds:uri="http://schemas.openxmlformats.org/officeDocument/2006/bibliography"/>
   </ds:schemaRefs>

</xml_diff>

<commit_message>
Updates at the start of Sprint 2
</commit_message>
<xml_diff>
--- a/Deliverables/Agile/Agile Readout.docx
+++ b/Deliverables/Agile/Agile Readout.docx
@@ -15,47 +15,20 @@
     </w:p>
     <w:p>
       <w:r>
-        <w:t xml:space="preserve">Conducted </w:t>
-      </w:r>
-      <w:r>
-        <w:t xml:space="preserve">Sprint </w:t>
-      </w:r>
-      <w:r>
-        <w:t>Planning</w:t>
-      </w:r>
-      <w:r>
-        <w:t xml:space="preserve"> (picture on GITHUB)</w:t>
-      </w:r>
-      <w:r>
-        <w:t xml:space="preserve">, Review and Retro </w:t>
-      </w:r>
-      <w:r>
-        <w:t xml:space="preserve">(posted on GITHUB) </w:t>
-      </w:r>
-      <w:r>
-        <w:t>sprint</w:t>
+        <w:t>Conducted Sprint Planning (picture on GITHUB), Review and Retro (posted on GITHUB) sprint</w:t>
       </w:r>
     </w:p>
     <w:p>
       <w:r>
-        <w:t>Progress of all tasks for each story tracked on scrum board</w:t>
-      </w:r>
-      <w:r>
-        <w:t xml:space="preserve"> (picture on GITHUB)</w:t>
+        <w:t>Progress of all tasks for each story tracked on scrum board (picture on GITHUB)</w:t>
       </w:r>
     </w:p>
     <w:p>
       <w:r>
-        <w:t xml:space="preserve">Conducted stand-up </w:t>
-      </w:r>
-      <w:r>
-        <w:t>at 10:40</w:t>
+        <w:t>Conducted stand-up at 10:40</w:t>
       </w:r>
     </w:p>
-    <w:p>
-      <w:bookmarkStart w:id="0" w:name="_GoBack"/>
-      <w:bookmarkEnd w:id="0"/>
-    </w:p>
+    <w:p/>
     <w:tbl>
       <w:tblPr>
         <w:tblW w:w="3581" w:type="dxa"/>
@@ -280,6 +253,13 @@
                 <w:color w:val="000000"/>
               </w:rPr>
             </w:pPr>
+            <w:r>
+              <w:rPr>
+                <w:rFonts w:ascii="Calibri" w:eastAsia="Times New Roman" w:hAnsi="Calibri" w:cs="Times New Roman"/>
+                <w:color w:val="000000"/>
+              </w:rPr>
+              <w:t>7</w:t>
+            </w:r>
           </w:p>
         </w:tc>
       </w:tr>
@@ -415,6 +395,13 @@
                 <w:color w:val="000000"/>
               </w:rPr>
             </w:pPr>
+            <w:r>
+              <w:rPr>
+                <w:rFonts w:ascii="Calibri" w:eastAsia="Times New Roman" w:hAnsi="Calibri" w:cs="Times New Roman"/>
+                <w:color w:val="000000"/>
+              </w:rPr>
+              <w:t>5</w:t>
+            </w:r>
           </w:p>
         </w:tc>
       </w:tr>
@@ -489,21 +476,7 @@
                 <w:rFonts w:ascii="Calibri" w:eastAsia="Times New Roman" w:hAnsi="Calibri" w:cs="Times New Roman"/>
                 <w:color w:val="000000"/>
               </w:rPr>
-              <w:t xml:space="preserve">Basic full text search for county/state combo, display county and state values from dataset and </w:t>
-            </w:r>
-            <w:r>
-              <w:rPr>
-                <w:rFonts w:ascii="Calibri" w:eastAsia="Times New Roman" w:hAnsi="Calibri" w:cs="Times New Roman"/>
-                <w:color w:val="000000"/>
-              </w:rPr>
-              <w:t xml:space="preserve">overall </w:t>
-            </w:r>
-            <w:r>
-              <w:rPr>
-                <w:rFonts w:ascii="Calibri" w:eastAsia="Times New Roman" w:hAnsi="Calibri" w:cs="Times New Roman"/>
-                <w:color w:val="000000"/>
-              </w:rPr>
-              <w:t>EQI</w:t>
+              <w:t>Basic full text search for county/state combo, display county and state values from dataset and overall EQI</w:t>
             </w:r>
             <w:r>
               <w:rPr>
@@ -576,10 +549,662 @@
                 <w:color w:val="000000"/>
               </w:rPr>
             </w:pPr>
+            <w:r>
+              <w:rPr>
+                <w:rFonts w:ascii="Calibri" w:eastAsia="Times New Roman" w:hAnsi="Calibri" w:cs="Times New Roman"/>
+                <w:color w:val="000000"/>
+              </w:rPr>
+              <w:t>None</w:t>
+            </w:r>
           </w:p>
         </w:tc>
       </w:tr>
     </w:tbl>
+    <w:p/>
+    <w:p>
+      <w:r>
+        <w:br w:type="page"/>
+      </w:r>
+    </w:p>
+    <w:p>
+      <w:r>
+        <w:lastRenderedPageBreak/>
+        <w:t xml:space="preserve">Sprint </w:t>
+      </w:r>
+      <w:r>
+        <w:t>2</w:t>
+      </w:r>
+      <w:r>
+        <w:t xml:space="preserve"> (</w:t>
+      </w:r>
+      <w:r>
+        <w:t>11:30-</w:t>
+      </w:r>
+      <w:r>
+        <w:t>1:30)</w:t>
+      </w:r>
+    </w:p>
+    <w:p>
+      <w:r>
+        <w:t>Conducted Sprint Planning (picture on GITHUB), Review and Retro (posted on GITHUB) sprint</w:t>
+      </w:r>
+    </w:p>
+    <w:p>
+      <w:r>
+        <w:t>Progress of all tasks for each story tracked on scrum board (picture on GITHUB)</w:t>
+      </w:r>
+    </w:p>
+    <w:p>
+      <w:r>
+        <w:t>Conducted stand-up at 1</w:t>
+      </w:r>
+      <w:r>
+        <w:t>2:45</w:t>
+      </w:r>
+    </w:p>
+    <w:p/>
+    <w:tbl>
+      <w:tblPr>
+        <w:tblW w:w="3581" w:type="dxa"/>
+        <w:tblLook w:val="04A0" w:firstRow="1" w:lastRow="0" w:firstColumn="1" w:lastColumn="0" w:noHBand="0" w:noVBand="1"/>
+      </w:tblPr>
+      <w:tblGrid>
+        <w:gridCol w:w="1744"/>
+        <w:gridCol w:w="1837"/>
+      </w:tblGrid>
+      <w:tr>
+        <w:trPr>
+          <w:trHeight w:val="420"/>
+        </w:trPr>
+        <w:tc>
+          <w:tcPr>
+            <w:tcW w:w="2001" w:type="dxa"/>
+            <w:tcBorders>
+              <w:top w:val="single" w:sz="4" w:space="0" w:color="auto"/>
+              <w:left w:val="single" w:sz="4" w:space="0" w:color="auto"/>
+              <w:bottom w:val="single" w:sz="4" w:space="0" w:color="auto"/>
+              <w:right w:val="single" w:sz="4" w:space="0" w:color="auto"/>
+            </w:tcBorders>
+            <w:shd w:val="clear" w:color="000000" w:fill="44546A"/>
+            <w:vAlign w:val="bottom"/>
+            <w:hideMark/>
+          </w:tcPr>
+          <w:p>
+            <w:pPr>
+              <w:spacing w:after="0" w:line="240" w:lineRule="auto"/>
+              <w:rPr>
+                <w:rFonts w:ascii="Calibri" w:eastAsia="Times New Roman" w:hAnsi="Calibri" w:cs="Times New Roman"/>
+                <w:b/>
+                <w:bCs/>
+                <w:color w:val="FFFFFF"/>
+                <w:sz w:val="32"/>
+                <w:szCs w:val="32"/>
+              </w:rPr>
+            </w:pPr>
+            <w:r>
+              <w:rPr>
+                <w:rFonts w:ascii="Calibri" w:eastAsia="Times New Roman" w:hAnsi="Calibri" w:cs="Times New Roman"/>
+                <w:b/>
+                <w:bCs/>
+                <w:color w:val="FFFFFF"/>
+                <w:sz w:val="32"/>
+                <w:szCs w:val="32"/>
+              </w:rPr>
+              <w:t>Metric</w:t>
+            </w:r>
+          </w:p>
+        </w:tc>
+        <w:tc>
+          <w:tcPr>
+            <w:tcW w:w="1580" w:type="dxa"/>
+            <w:tcBorders>
+              <w:top w:val="single" w:sz="4" w:space="0" w:color="auto"/>
+              <w:left w:val="nil"/>
+              <w:bottom w:val="single" w:sz="4" w:space="0" w:color="auto"/>
+              <w:right w:val="single" w:sz="4" w:space="0" w:color="auto"/>
+            </w:tcBorders>
+            <w:shd w:val="clear" w:color="000000" w:fill="44546A"/>
+            <w:noWrap/>
+            <w:vAlign w:val="bottom"/>
+            <w:hideMark/>
+          </w:tcPr>
+          <w:p>
+            <w:pPr>
+              <w:spacing w:after="0" w:line="240" w:lineRule="auto"/>
+              <w:jc w:val="center"/>
+              <w:rPr>
+                <w:rFonts w:ascii="Calibri" w:eastAsia="Times New Roman" w:hAnsi="Calibri" w:cs="Times New Roman"/>
+                <w:b/>
+                <w:bCs/>
+                <w:color w:val="FFFFFF"/>
+                <w:sz w:val="32"/>
+                <w:szCs w:val="32"/>
+              </w:rPr>
+            </w:pPr>
+            <w:r>
+              <w:rPr>
+                <w:rFonts w:ascii="Calibri" w:eastAsia="Times New Roman" w:hAnsi="Calibri" w:cs="Times New Roman"/>
+                <w:b/>
+                <w:bCs/>
+                <w:color w:val="FFFFFF"/>
+                <w:sz w:val="32"/>
+                <w:szCs w:val="32"/>
+              </w:rPr>
+              <w:t>Sprint 1</w:t>
+            </w:r>
+          </w:p>
+        </w:tc>
+      </w:tr>
+      <w:tr>
+        <w:trPr>
+          <w:trHeight w:val="840"/>
+        </w:trPr>
+        <w:tc>
+          <w:tcPr>
+            <w:tcW w:w="2001" w:type="dxa"/>
+            <w:tcBorders>
+              <w:top w:val="nil"/>
+              <w:left w:val="single" w:sz="4" w:space="0" w:color="auto"/>
+              <w:bottom w:val="single" w:sz="4" w:space="0" w:color="auto"/>
+              <w:right w:val="single" w:sz="4" w:space="0" w:color="auto"/>
+            </w:tcBorders>
+            <w:shd w:val="clear" w:color="000000" w:fill="FFFFFF"/>
+            <w:vAlign w:val="bottom"/>
+            <w:hideMark/>
+          </w:tcPr>
+          <w:p>
+            <w:pPr>
+              <w:spacing w:after="0" w:line="240" w:lineRule="auto"/>
+              <w:rPr>
+                <w:rFonts w:ascii="Calibri" w:eastAsia="Times New Roman" w:hAnsi="Calibri" w:cs="Times New Roman"/>
+                <w:color w:val="000000"/>
+                <w:sz w:val="32"/>
+                <w:szCs w:val="32"/>
+              </w:rPr>
+            </w:pPr>
+            <w:r>
+              <w:rPr>
+                <w:rFonts w:ascii="Calibri" w:eastAsia="Times New Roman" w:hAnsi="Calibri" w:cs="Times New Roman"/>
+                <w:color w:val="000000"/>
+                <w:sz w:val="32"/>
+                <w:szCs w:val="32"/>
+              </w:rPr>
+              <w:t>Points Committed</w:t>
+            </w:r>
+          </w:p>
+        </w:tc>
+        <w:tc>
+          <w:tcPr>
+            <w:tcW w:w="1580" w:type="dxa"/>
+            <w:tcBorders>
+              <w:top w:val="nil"/>
+              <w:left w:val="nil"/>
+              <w:bottom w:val="single" w:sz="4" w:space="0" w:color="auto"/>
+              <w:right w:val="single" w:sz="4" w:space="0" w:color="auto"/>
+            </w:tcBorders>
+            <w:shd w:val="clear" w:color="000000" w:fill="FFFFFF"/>
+            <w:noWrap/>
+            <w:vAlign w:val="bottom"/>
+            <w:hideMark/>
+          </w:tcPr>
+          <w:p>
+            <w:pPr>
+              <w:spacing w:after="0" w:line="240" w:lineRule="auto"/>
+              <w:jc w:val="right"/>
+              <w:rPr>
+                <w:rFonts w:ascii="Calibri" w:eastAsia="Times New Roman" w:hAnsi="Calibri" w:cs="Times New Roman"/>
+                <w:color w:val="000000"/>
+              </w:rPr>
+            </w:pPr>
+            <w:r>
+              <w:rPr>
+                <w:rFonts w:ascii="Calibri" w:eastAsia="Times New Roman" w:hAnsi="Calibri" w:cs="Times New Roman"/>
+                <w:color w:val="000000"/>
+              </w:rPr>
+              <w:t>1</w:t>
+            </w:r>
+            <w:r>
+              <w:rPr>
+                <w:rFonts w:ascii="Calibri" w:eastAsia="Times New Roman" w:hAnsi="Calibri" w:cs="Times New Roman"/>
+                <w:color w:val="000000"/>
+              </w:rPr>
+              <w:t>7</w:t>
+            </w:r>
+          </w:p>
+        </w:tc>
+      </w:tr>
+      <w:tr>
+        <w:trPr>
+          <w:trHeight w:val="840"/>
+        </w:trPr>
+        <w:tc>
+          <w:tcPr>
+            <w:tcW w:w="2001" w:type="dxa"/>
+            <w:tcBorders>
+              <w:top w:val="nil"/>
+              <w:left w:val="single" w:sz="4" w:space="0" w:color="auto"/>
+              <w:bottom w:val="single" w:sz="4" w:space="0" w:color="auto"/>
+              <w:right w:val="single" w:sz="4" w:space="0" w:color="auto"/>
+            </w:tcBorders>
+            <w:shd w:val="clear" w:color="000000" w:fill="FFFFFF"/>
+            <w:vAlign w:val="bottom"/>
+            <w:hideMark/>
+          </w:tcPr>
+          <w:p>
+            <w:pPr>
+              <w:spacing w:after="0" w:line="240" w:lineRule="auto"/>
+              <w:rPr>
+                <w:rFonts w:ascii="Calibri" w:eastAsia="Times New Roman" w:hAnsi="Calibri" w:cs="Times New Roman"/>
+                <w:color w:val="000000"/>
+                <w:sz w:val="32"/>
+                <w:szCs w:val="32"/>
+              </w:rPr>
+            </w:pPr>
+            <w:r>
+              <w:rPr>
+                <w:rFonts w:ascii="Calibri" w:eastAsia="Times New Roman" w:hAnsi="Calibri" w:cs="Times New Roman"/>
+                <w:color w:val="000000"/>
+                <w:sz w:val="32"/>
+                <w:szCs w:val="32"/>
+              </w:rPr>
+              <w:t>Points Delivered</w:t>
+            </w:r>
+          </w:p>
+        </w:tc>
+        <w:tc>
+          <w:tcPr>
+            <w:tcW w:w="1580" w:type="dxa"/>
+            <w:tcBorders>
+              <w:top w:val="nil"/>
+              <w:left w:val="nil"/>
+              <w:bottom w:val="single" w:sz="4" w:space="0" w:color="auto"/>
+              <w:right w:val="single" w:sz="4" w:space="0" w:color="auto"/>
+            </w:tcBorders>
+            <w:shd w:val="clear" w:color="000000" w:fill="FFFFFF"/>
+            <w:noWrap/>
+            <w:vAlign w:val="bottom"/>
+            <w:hideMark/>
+          </w:tcPr>
+          <w:p>
+            <w:pPr>
+              <w:spacing w:after="0" w:line="240" w:lineRule="auto"/>
+              <w:jc w:val="right"/>
+              <w:rPr>
+                <w:rFonts w:ascii="Calibri" w:eastAsia="Times New Roman" w:hAnsi="Calibri" w:cs="Times New Roman"/>
+                <w:color w:val="000000"/>
+              </w:rPr>
+            </w:pPr>
+          </w:p>
+        </w:tc>
+      </w:tr>
+      <w:tr>
+        <w:trPr>
+          <w:trHeight w:val="840"/>
+        </w:trPr>
+        <w:tc>
+          <w:tcPr>
+            <w:tcW w:w="2001" w:type="dxa"/>
+            <w:tcBorders>
+              <w:top w:val="nil"/>
+              <w:left w:val="single" w:sz="4" w:space="0" w:color="auto"/>
+              <w:bottom w:val="single" w:sz="4" w:space="0" w:color="auto"/>
+              <w:right w:val="single" w:sz="4" w:space="0" w:color="auto"/>
+            </w:tcBorders>
+            <w:shd w:val="clear" w:color="000000" w:fill="FFFFFF"/>
+            <w:vAlign w:val="bottom"/>
+            <w:hideMark/>
+          </w:tcPr>
+          <w:p>
+            <w:pPr>
+              <w:spacing w:after="0" w:line="240" w:lineRule="auto"/>
+              <w:rPr>
+                <w:rFonts w:ascii="Calibri" w:eastAsia="Times New Roman" w:hAnsi="Calibri" w:cs="Times New Roman"/>
+                <w:color w:val="000000"/>
+                <w:sz w:val="32"/>
+                <w:szCs w:val="32"/>
+              </w:rPr>
+            </w:pPr>
+            <w:r>
+              <w:rPr>
+                <w:rFonts w:ascii="Calibri" w:eastAsia="Times New Roman" w:hAnsi="Calibri" w:cs="Times New Roman"/>
+                <w:color w:val="000000"/>
+                <w:sz w:val="32"/>
+                <w:szCs w:val="32"/>
+              </w:rPr>
+              <w:t>Stories Committed</w:t>
+            </w:r>
+          </w:p>
+        </w:tc>
+        <w:tc>
+          <w:tcPr>
+            <w:tcW w:w="1580" w:type="dxa"/>
+            <w:tcBorders>
+              <w:top w:val="nil"/>
+              <w:left w:val="nil"/>
+              <w:bottom w:val="single" w:sz="4" w:space="0" w:color="auto"/>
+              <w:right w:val="single" w:sz="4" w:space="0" w:color="auto"/>
+            </w:tcBorders>
+            <w:shd w:val="clear" w:color="000000" w:fill="E2EFDA"/>
+            <w:noWrap/>
+            <w:vAlign w:val="bottom"/>
+            <w:hideMark/>
+          </w:tcPr>
+          <w:p>
+            <w:pPr>
+              <w:spacing w:after="0" w:line="240" w:lineRule="auto"/>
+              <w:jc w:val="right"/>
+              <w:rPr>
+                <w:rFonts w:ascii="Calibri" w:eastAsia="Times New Roman" w:hAnsi="Calibri" w:cs="Times New Roman"/>
+                <w:color w:val="000000"/>
+              </w:rPr>
+            </w:pPr>
+            <w:r>
+              <w:rPr>
+                <w:rFonts w:ascii="Calibri" w:eastAsia="Times New Roman" w:hAnsi="Calibri" w:cs="Times New Roman"/>
+                <w:color w:val="000000"/>
+              </w:rPr>
+              <w:t>14</w:t>
+            </w:r>
+          </w:p>
+        </w:tc>
+      </w:tr>
+      <w:tr>
+        <w:trPr>
+          <w:trHeight w:val="840"/>
+        </w:trPr>
+        <w:tc>
+          <w:tcPr>
+            <w:tcW w:w="2001" w:type="dxa"/>
+            <w:tcBorders>
+              <w:top w:val="nil"/>
+              <w:left w:val="single" w:sz="4" w:space="0" w:color="auto"/>
+              <w:bottom w:val="single" w:sz="4" w:space="0" w:color="auto"/>
+              <w:right w:val="single" w:sz="4" w:space="0" w:color="auto"/>
+            </w:tcBorders>
+            <w:shd w:val="clear" w:color="000000" w:fill="FFFFFF"/>
+            <w:vAlign w:val="bottom"/>
+            <w:hideMark/>
+          </w:tcPr>
+          <w:p>
+            <w:pPr>
+              <w:spacing w:after="0" w:line="240" w:lineRule="auto"/>
+              <w:rPr>
+                <w:rFonts w:ascii="Calibri" w:eastAsia="Times New Roman" w:hAnsi="Calibri" w:cs="Times New Roman"/>
+                <w:color w:val="000000"/>
+                <w:sz w:val="32"/>
+                <w:szCs w:val="32"/>
+              </w:rPr>
+            </w:pPr>
+            <w:r>
+              <w:rPr>
+                <w:rFonts w:ascii="Calibri" w:eastAsia="Times New Roman" w:hAnsi="Calibri" w:cs="Times New Roman"/>
+                <w:color w:val="000000"/>
+                <w:sz w:val="32"/>
+                <w:szCs w:val="32"/>
+              </w:rPr>
+              <w:t>Stories Accepted</w:t>
+            </w:r>
+          </w:p>
+        </w:tc>
+        <w:tc>
+          <w:tcPr>
+            <w:tcW w:w="1580" w:type="dxa"/>
+            <w:tcBorders>
+              <w:top w:val="nil"/>
+              <w:left w:val="nil"/>
+              <w:bottom w:val="single" w:sz="4" w:space="0" w:color="auto"/>
+              <w:right w:val="single" w:sz="4" w:space="0" w:color="auto"/>
+            </w:tcBorders>
+            <w:shd w:val="clear" w:color="000000" w:fill="E2EFDA"/>
+            <w:noWrap/>
+            <w:vAlign w:val="bottom"/>
+            <w:hideMark/>
+          </w:tcPr>
+          <w:p>
+            <w:pPr>
+              <w:spacing w:after="0" w:line="240" w:lineRule="auto"/>
+              <w:jc w:val="right"/>
+              <w:rPr>
+                <w:rFonts w:ascii="Calibri" w:eastAsia="Times New Roman" w:hAnsi="Calibri" w:cs="Times New Roman"/>
+                <w:color w:val="000000"/>
+              </w:rPr>
+            </w:pPr>
+          </w:p>
+        </w:tc>
+      </w:tr>
+      <w:tr>
+        <w:trPr>
+          <w:trHeight w:val="1830"/>
+        </w:trPr>
+        <w:tc>
+          <w:tcPr>
+            <w:tcW w:w="2001" w:type="dxa"/>
+            <w:tcBorders>
+              <w:top w:val="nil"/>
+              <w:left w:val="single" w:sz="4" w:space="0" w:color="auto"/>
+              <w:bottom w:val="single" w:sz="4" w:space="0" w:color="auto"/>
+              <w:right w:val="single" w:sz="4" w:space="0" w:color="auto"/>
+            </w:tcBorders>
+            <w:shd w:val="clear" w:color="000000" w:fill="FFFFFF"/>
+            <w:vAlign w:val="bottom"/>
+            <w:hideMark/>
+          </w:tcPr>
+          <w:p>
+            <w:pPr>
+              <w:spacing w:after="0" w:line="240" w:lineRule="auto"/>
+              <w:rPr>
+                <w:rFonts w:ascii="Calibri" w:eastAsia="Times New Roman" w:hAnsi="Calibri" w:cs="Times New Roman"/>
+                <w:color w:val="000000"/>
+                <w:sz w:val="32"/>
+                <w:szCs w:val="32"/>
+              </w:rPr>
+            </w:pPr>
+            <w:r>
+              <w:rPr>
+                <w:rFonts w:ascii="Calibri" w:eastAsia="Times New Roman" w:hAnsi="Calibri" w:cs="Times New Roman"/>
+                <w:color w:val="000000"/>
+                <w:sz w:val="32"/>
+                <w:szCs w:val="32"/>
+              </w:rPr>
+              <w:t>Features Committed</w:t>
+            </w:r>
+          </w:p>
+        </w:tc>
+        <w:tc>
+          <w:tcPr>
+            <w:tcW w:w="1580" w:type="dxa"/>
+            <w:tcBorders>
+              <w:top w:val="nil"/>
+              <w:left w:val="nil"/>
+              <w:bottom w:val="single" w:sz="4" w:space="0" w:color="auto"/>
+              <w:right w:val="single" w:sz="4" w:space="0" w:color="auto"/>
+            </w:tcBorders>
+            <w:shd w:val="clear" w:color="000000" w:fill="E2EFDA"/>
+            <w:vAlign w:val="bottom"/>
+            <w:hideMark/>
+          </w:tcPr>
+          <w:p>
+            <w:pPr>
+              <w:pStyle w:val="ListParagraph"/>
+              <w:numPr>
+                <w:ilvl w:val="0"/>
+                <w:numId w:val="1"/>
+              </w:numPr>
+              <w:spacing w:after="0" w:line="240" w:lineRule="auto"/>
+              <w:ind w:left="275" w:hanging="180"/>
+              <w:rPr>
+                <w:rFonts w:ascii="Calibri" w:eastAsia="Times New Roman" w:hAnsi="Calibri" w:cs="Times New Roman"/>
+                <w:color w:val="000000"/>
+              </w:rPr>
+            </w:pPr>
+            <w:r>
+              <w:rPr>
+                <w:rFonts w:ascii="Calibri" w:eastAsia="Times New Roman" w:hAnsi="Calibri" w:cs="Times New Roman"/>
+                <w:color w:val="000000"/>
+              </w:rPr>
+              <w:t>Basic full text search for county/state combo, display county and state values from dataset and overall EQI</w:t>
+            </w:r>
+          </w:p>
+          <w:p>
+            <w:pPr>
+              <w:pStyle w:val="ListParagraph"/>
+              <w:numPr>
+                <w:ilvl w:val="0"/>
+                <w:numId w:val="1"/>
+              </w:numPr>
+              <w:spacing w:after="0" w:line="240" w:lineRule="auto"/>
+              <w:ind w:left="275" w:hanging="180"/>
+              <w:rPr>
+                <w:rFonts w:ascii="Calibri" w:eastAsia="Times New Roman" w:hAnsi="Calibri" w:cs="Times New Roman"/>
+                <w:color w:val="000000"/>
+              </w:rPr>
+            </w:pPr>
+            <w:r>
+              <w:rPr>
+                <w:rFonts w:ascii="Calibri" w:eastAsia="Times New Roman" w:hAnsi="Calibri" w:cs="Times New Roman"/>
+                <w:bCs/>
+                <w:color w:val="000000"/>
+              </w:rPr>
+              <w:t>Air summary grid</w:t>
+            </w:r>
+          </w:p>
+          <w:p>
+            <w:pPr>
+              <w:pStyle w:val="ListParagraph"/>
+              <w:numPr>
+                <w:ilvl w:val="0"/>
+                <w:numId w:val="1"/>
+              </w:numPr>
+              <w:spacing w:after="0" w:line="240" w:lineRule="auto"/>
+              <w:ind w:left="275" w:hanging="180"/>
+              <w:rPr>
+                <w:rFonts w:ascii="Calibri" w:eastAsia="Times New Roman" w:hAnsi="Calibri" w:cs="Times New Roman"/>
+                <w:color w:val="000000"/>
+              </w:rPr>
+            </w:pPr>
+            <w:r>
+              <w:rPr>
+                <w:rFonts w:ascii="Calibri" w:eastAsia="Times New Roman" w:hAnsi="Calibri" w:cs="Times New Roman"/>
+                <w:bCs/>
+                <w:color w:val="000000"/>
+              </w:rPr>
+              <w:t>Water summary grid</w:t>
+            </w:r>
+          </w:p>
+          <w:p>
+            <w:pPr>
+              <w:pStyle w:val="ListParagraph"/>
+              <w:numPr>
+                <w:ilvl w:val="0"/>
+                <w:numId w:val="1"/>
+              </w:numPr>
+              <w:spacing w:after="0" w:line="240" w:lineRule="auto"/>
+              <w:ind w:left="275" w:hanging="180"/>
+              <w:rPr>
+                <w:rFonts w:ascii="Calibri" w:eastAsia="Times New Roman" w:hAnsi="Calibri" w:cs="Times New Roman"/>
+                <w:color w:val="000000"/>
+              </w:rPr>
+            </w:pPr>
+            <w:r>
+              <w:rPr>
+                <w:rFonts w:ascii="Calibri" w:eastAsia="Times New Roman" w:hAnsi="Calibri" w:cs="Times New Roman"/>
+                <w:bCs/>
+                <w:color w:val="000000"/>
+              </w:rPr>
+              <w:t>Socioeconomic summary grid</w:t>
+            </w:r>
+          </w:p>
+          <w:p>
+            <w:pPr>
+              <w:pStyle w:val="ListParagraph"/>
+              <w:numPr>
+                <w:ilvl w:val="0"/>
+                <w:numId w:val="1"/>
+              </w:numPr>
+              <w:spacing w:after="0" w:line="240" w:lineRule="auto"/>
+              <w:ind w:left="275" w:hanging="180"/>
+              <w:rPr>
+                <w:rFonts w:ascii="Calibri" w:eastAsia="Times New Roman" w:hAnsi="Calibri" w:cs="Times New Roman"/>
+                <w:color w:val="000000"/>
+              </w:rPr>
+            </w:pPr>
+            <w:r>
+              <w:rPr>
+                <w:rFonts w:ascii="Calibri" w:eastAsia="Times New Roman" w:hAnsi="Calibri" w:cs="Times New Roman"/>
+                <w:bCs/>
+                <w:color w:val="000000"/>
+              </w:rPr>
+              <w:t>Infrastructure summary grid</w:t>
+            </w:r>
+          </w:p>
+        </w:tc>
+        <w:bookmarkStart w:id="0" w:name="_GoBack"/>
+        <w:bookmarkEnd w:id="0"/>
+      </w:tr>
+      <w:tr>
+        <w:trPr>
+          <w:trHeight w:val="1230"/>
+        </w:trPr>
+        <w:tc>
+          <w:tcPr>
+            <w:tcW w:w="2001" w:type="dxa"/>
+            <w:tcBorders>
+              <w:top w:val="nil"/>
+              <w:left w:val="single" w:sz="4" w:space="0" w:color="auto"/>
+              <w:bottom w:val="single" w:sz="4" w:space="0" w:color="auto"/>
+              <w:right w:val="single" w:sz="4" w:space="0" w:color="auto"/>
+            </w:tcBorders>
+            <w:shd w:val="clear" w:color="000000" w:fill="FFFFFF"/>
+            <w:vAlign w:val="bottom"/>
+            <w:hideMark/>
+          </w:tcPr>
+          <w:p>
+            <w:pPr>
+              <w:spacing w:after="0" w:line="240" w:lineRule="auto"/>
+              <w:rPr>
+                <w:rFonts w:ascii="Calibri" w:eastAsia="Times New Roman" w:hAnsi="Calibri" w:cs="Times New Roman"/>
+                <w:color w:val="000000"/>
+                <w:sz w:val="32"/>
+                <w:szCs w:val="32"/>
+              </w:rPr>
+            </w:pPr>
+            <w:r>
+              <w:rPr>
+                <w:rFonts w:ascii="Calibri" w:eastAsia="Times New Roman" w:hAnsi="Calibri" w:cs="Times New Roman"/>
+                <w:color w:val="000000"/>
+                <w:sz w:val="32"/>
+                <w:szCs w:val="32"/>
+              </w:rPr>
+              <w:t>Features Accepted</w:t>
+            </w:r>
+          </w:p>
+        </w:tc>
+        <w:tc>
+          <w:tcPr>
+            <w:tcW w:w="1580" w:type="dxa"/>
+            <w:tcBorders>
+              <w:top w:val="nil"/>
+              <w:left w:val="nil"/>
+              <w:bottom w:val="single" w:sz="4" w:space="0" w:color="auto"/>
+              <w:right w:val="single" w:sz="4" w:space="0" w:color="auto"/>
+            </w:tcBorders>
+            <w:shd w:val="clear" w:color="000000" w:fill="E2EFDA"/>
+            <w:vAlign w:val="bottom"/>
+            <w:hideMark/>
+          </w:tcPr>
+          <w:p>
+            <w:pPr>
+              <w:spacing w:after="0" w:line="240" w:lineRule="auto"/>
+              <w:rPr>
+                <w:rFonts w:ascii="Calibri" w:eastAsia="Times New Roman" w:hAnsi="Calibri" w:cs="Times New Roman"/>
+                <w:color w:val="000000"/>
+              </w:rPr>
+            </w:pPr>
+          </w:p>
+        </w:tc>
+      </w:tr>
+    </w:tbl>
+    <w:p/>
     <w:p/>
     <w:p/>
     <w:sectPr>
@@ -590,6 +1215,103 @@
     </w:sectPr>
   </w:body>
 </w:document>
+</file>
+
+<file path=word/numbering.xml><?xml version="1.0" encoding="utf-8"?>
+<w:numbering xmlns:wpc="http://schemas.microsoft.com/office/word/2010/wordprocessingCanvas" xmlns:mc="http://schemas.openxmlformats.org/markup-compatibility/2006" xmlns:o="urn:schemas-microsoft-com:office:office" xmlns:r="http://schemas.openxmlformats.org/officeDocument/2006/relationships" xmlns:m="http://schemas.openxmlformats.org/officeDocument/2006/math" xmlns:v="urn:schemas-microsoft-com:vml" xmlns:wp14="http://schemas.microsoft.com/office/word/2010/wordprocessingDrawing" xmlns:wp="http://schemas.openxmlformats.org/drawingml/2006/wordprocessingDrawing" xmlns:w10="urn:schemas-microsoft-com:office:word" xmlns:w="http://schemas.openxmlformats.org/wordprocessingml/2006/main" xmlns:w14="http://schemas.microsoft.com/office/word/2010/wordml" xmlns:w15="http://schemas.microsoft.com/office/word/2012/wordml" xmlns:wpg="http://schemas.microsoft.com/office/word/2010/wordprocessingGroup" xmlns:wpi="http://schemas.microsoft.com/office/word/2010/wordprocessingInk" xmlns:wne="http://schemas.microsoft.com/office/word/2006/wordml" xmlns:wps="http://schemas.microsoft.com/office/word/2010/wordprocessingShape" mc:Ignorable="w14 w15 wp14">
+  <w:abstractNum w:abstractNumId="0">
+    <w:nsid w:val="1B901BAA"/>
+    <w:multiLevelType w:val="hybridMultilevel"/>
+    <w:tmpl w:val="83FCBAEE"/>
+    <w:lvl w:ilvl="0" w:tplc="0409000F">
+      <w:start w:val="1"/>
+      <w:numFmt w:val="decimal"/>
+      <w:lvlText w:val="%1."/>
+      <w:lvlJc w:val="left"/>
+      <w:pPr>
+        <w:ind w:left="720" w:hanging="360"/>
+      </w:pPr>
+      <w:rPr>
+        <w:rFonts w:hint="default"/>
+      </w:rPr>
+    </w:lvl>
+    <w:lvl w:ilvl="1" w:tplc="04090019" w:tentative="1">
+      <w:start w:val="1"/>
+      <w:numFmt w:val="lowerLetter"/>
+      <w:lvlText w:val="%2."/>
+      <w:lvlJc w:val="left"/>
+      <w:pPr>
+        <w:ind w:left="1440" w:hanging="360"/>
+      </w:pPr>
+    </w:lvl>
+    <w:lvl w:ilvl="2" w:tplc="0409001B" w:tentative="1">
+      <w:start w:val="1"/>
+      <w:numFmt w:val="lowerRoman"/>
+      <w:lvlText w:val="%3."/>
+      <w:lvlJc w:val="right"/>
+      <w:pPr>
+        <w:ind w:left="2160" w:hanging="180"/>
+      </w:pPr>
+    </w:lvl>
+    <w:lvl w:ilvl="3" w:tplc="0409000F" w:tentative="1">
+      <w:start w:val="1"/>
+      <w:numFmt w:val="decimal"/>
+      <w:lvlText w:val="%4."/>
+      <w:lvlJc w:val="left"/>
+      <w:pPr>
+        <w:ind w:left="2880" w:hanging="360"/>
+      </w:pPr>
+    </w:lvl>
+    <w:lvl w:ilvl="4" w:tplc="04090019" w:tentative="1">
+      <w:start w:val="1"/>
+      <w:numFmt w:val="lowerLetter"/>
+      <w:lvlText w:val="%5."/>
+      <w:lvlJc w:val="left"/>
+      <w:pPr>
+        <w:ind w:left="3600" w:hanging="360"/>
+      </w:pPr>
+    </w:lvl>
+    <w:lvl w:ilvl="5" w:tplc="0409001B" w:tentative="1">
+      <w:start w:val="1"/>
+      <w:numFmt w:val="lowerRoman"/>
+      <w:lvlText w:val="%6."/>
+      <w:lvlJc w:val="right"/>
+      <w:pPr>
+        <w:ind w:left="4320" w:hanging="180"/>
+      </w:pPr>
+    </w:lvl>
+    <w:lvl w:ilvl="6" w:tplc="0409000F" w:tentative="1">
+      <w:start w:val="1"/>
+      <w:numFmt w:val="decimal"/>
+      <w:lvlText w:val="%7."/>
+      <w:lvlJc w:val="left"/>
+      <w:pPr>
+        <w:ind w:left="5040" w:hanging="360"/>
+      </w:pPr>
+    </w:lvl>
+    <w:lvl w:ilvl="7" w:tplc="04090019" w:tentative="1">
+      <w:start w:val="1"/>
+      <w:numFmt w:val="lowerLetter"/>
+      <w:lvlText w:val="%8."/>
+      <w:lvlJc w:val="left"/>
+      <w:pPr>
+        <w:ind w:left="5760" w:hanging="360"/>
+      </w:pPr>
+    </w:lvl>
+    <w:lvl w:ilvl="8" w:tplc="0409001B" w:tentative="1">
+      <w:start w:val="1"/>
+      <w:numFmt w:val="lowerRoman"/>
+      <w:lvlText w:val="%9."/>
+      <w:lvlJc w:val="right"/>
+      <w:pPr>
+        <w:ind w:left="6480" w:hanging="180"/>
+      </w:pPr>
+    </w:lvl>
+  </w:abstractNum>
+  <w:num w:numId="1">
+    <w:abstractNumId w:val="0"/>
+  </w:num>
+</w:numbering>
 </file>
 
 <file path=word/styles.xml><?xml version="1.0" encoding="utf-8"?>
@@ -1013,6 +1735,17 @@
     <w:semiHidden/>
     <w:unhideWhenUsed/>
   </w:style>
+  <w:style w:type="paragraph" w:styleId="ListParagraph">
+    <w:name w:val="List Paragraph"/>
+    <w:basedOn w:val="Normal"/>
+    <w:uiPriority w:val="34"/>
+    <w:qFormat/>
+    <w:rsid w:val="00C67B2D"/>
+    <w:pPr>
+      <w:ind w:left="720"/>
+      <w:contextualSpacing/>
+    </w:pPr>
+  </w:style>
 </w:styles>
 </file>
 
@@ -1282,7 +2015,7 @@
 </file>
 
 <file path=customXml/itemProps1.xml><?xml version="1.0" encoding="utf-8"?>
-<ds:datastoreItem xmlns:ds="http://schemas.openxmlformats.org/officeDocument/2006/customXml" ds:itemID="{72E365D5-BC63-4C8C-BDED-7E28BD1350E7}">
+<ds:datastoreItem xmlns:ds="http://schemas.openxmlformats.org/officeDocument/2006/customXml" ds:itemID="{1CFF7031-07CC-4653-B277-FF492F8F6217}">
   <ds:schemaRefs>
     <ds:schemaRef ds:uri="http://schemas.openxmlformats.org/officeDocument/2006/bibliography"/>
   </ds:schemaRefs>

</xml_diff>